<commit_message>
crud operation with frontend and backend
</commit_message>
<xml_diff>
--- a/Capstone Project/Project Creation using JAVA FSD.docx
+++ b/Capstone Project/Project Creation using JAVA FSD.docx
@@ -193,11 +193,78 @@
           <w:lang w:val="en-US"/>
         </w:rPr>
       </w:pPr>
+    </w:p>
+    <w:p>
+      <w:pPr>
+        <w:pBdr>
+          <w:bottom w:val="single" w:sz="6" w:space="1" w:color="auto"/>
+        </w:pBdr>
+        <w:rPr>
+          <w:sz w:val="32"/>
+          <w:lang w:val="en-US"/>
+        </w:rPr>
+      </w:pPr>
+    </w:p>
+    <w:p>
+      <w:pPr>
+        <w:pBdr>
+          <w:bottom w:val="single" w:sz="6" w:space="1" w:color="auto"/>
+        </w:pBdr>
+        <w:rPr>
+          <w:sz w:val="32"/>
+          <w:lang w:val="en-US"/>
+        </w:rPr>
+      </w:pPr>
+    </w:p>
+    <w:p>
+      <w:pPr>
+        <w:pBdr>
+          <w:bottom w:val="single" w:sz="6" w:space="1" w:color="auto"/>
+        </w:pBdr>
+        <w:rPr>
+          <w:sz w:val="32"/>
+          <w:lang w:val="en-US"/>
+        </w:rPr>
+      </w:pPr>
+    </w:p>
+    <w:p>
+      <w:pPr>
+        <w:pBdr>
+          <w:bottom w:val="single" w:sz="6" w:space="1" w:color="auto"/>
+        </w:pBdr>
+        <w:rPr>
+          <w:sz w:val="32"/>
+          <w:lang w:val="en-US"/>
+        </w:rPr>
+      </w:pPr>
+    </w:p>
+    <w:p>
+      <w:pPr>
+        <w:pBdr>
+          <w:bottom w:val="single" w:sz="6" w:space="1" w:color="auto"/>
+        </w:pBdr>
+        <w:rPr>
+          <w:sz w:val="32"/>
+          <w:lang w:val="en-US"/>
+        </w:rPr>
+      </w:pPr>
+    </w:p>
+    <w:p>
+      <w:pPr>
+        <w:pBdr>
+          <w:bottom w:val="single" w:sz="6" w:space="1" w:color="auto"/>
+        </w:pBdr>
+        <w:rPr>
+          <w:sz w:val="32"/>
+          <w:lang w:val="en-US"/>
+        </w:rPr>
+      </w:pPr>
       <w:r>
         <w:rPr>
           <w:sz w:val="32"/>
           <w:lang w:val="en-US"/>
         </w:rPr>
+        <w:lastRenderedPageBreak/>
         <w:t>HealthCare- E Medicare Online portal for medicines</w:t>
       </w:r>
     </w:p>
@@ -223,7 +290,6 @@
           <w:sz w:val="32"/>
           <w:lang w:eastAsia="en-IN"/>
         </w:rPr>
-        <w:lastRenderedPageBreak/>
         <w:drawing>
           <wp:inline distT="0" distB="0" distL="0" distR="0">
             <wp:extent cx="5650015" cy="2628900"/>
@@ -276,25 +342,24 @@
           </wp:inline>
         </w:drawing>
       </w:r>
+    </w:p>
+    <w:p>
+      <w:pPr>
+        <w:rPr>
+          <w:noProof/>
+          <w:sz w:val="32"/>
+          <w:lang w:eastAsia="en-IN"/>
+        </w:rPr>
+      </w:pPr>
+    </w:p>
+    <w:p>
+      <w:pPr>
+        <w:rPr>
+          <w:sz w:val="32"/>
+          <w:lang w:val="en-US"/>
+        </w:rPr>
+      </w:pPr>
       <w:bookmarkStart w:id="0" w:name="_GoBack"/>
-      <w:bookmarkEnd w:id="0"/>
-    </w:p>
-    <w:p>
-      <w:pPr>
-        <w:rPr>
-          <w:noProof/>
-          <w:sz w:val="32"/>
-          <w:lang w:eastAsia="en-IN"/>
-        </w:rPr>
-      </w:pPr>
-    </w:p>
-    <w:p>
-      <w:pPr>
-        <w:rPr>
-          <w:sz w:val="32"/>
-          <w:lang w:val="en-US"/>
-        </w:rPr>
-      </w:pPr>
       <w:r>
         <w:rPr>
           <w:noProof/>
@@ -353,6 +418,7 @@
           </wp:inline>
         </w:drawing>
       </w:r>
+      <w:bookmarkEnd w:id="0"/>
     </w:p>
     <w:sectPr>
       <w:pgSz w:w="11906" w:h="16838"/>

</xml_diff>